<commit_message>
reference added and scheduled online mws 2026
</commit_message>
<xml_diff>
--- a/OMW_application_form.docx
+++ b/OMW_application_form.docx
@@ -4,7 +4,7 @@
   <w:body>
     <w:p>
       <w:pPr>
-        <w:pStyle w:val="Body"/>
+        <w:pStyle w:val="Body A"/>
         <w:rPr>
           <w:rFonts w:ascii="Times New Roman" w:cs="Times New Roman" w:hAnsi="Times New Roman" w:eastAsia="Times New Roman"/>
           <w:outline w:val="0"/>
@@ -40,7 +40,7 @@
     </w:p>
     <w:p>
       <w:pPr>
-        <w:pStyle w:val="Body"/>
+        <w:pStyle w:val="Body A"/>
         <w:spacing w:before="120"/>
         <w:rPr>
           <w:rFonts w:ascii="Times New Roman" w:cs="Times New Roman" w:hAnsi="Times New Roman" w:eastAsia="Times New Roman"/>
@@ -82,16 +82,7 @@
           <w:rtl w:val="0"/>
           <w:lang w:val="en-US"/>
         </w:rPr>
-        <w:t>…………</w:t>
-      </w:r>
-      <w:r>
-        <w:rPr>
-          <w:rFonts w:ascii="Times New Roman" w:hAnsi="Times New Roman"/>
-          <w:b w:val="1"/>
-          <w:bCs w:val="1"/>
-          <w:rtl w:val="0"/>
-        </w:rPr>
-        <w:t xml:space="preserve"> </w:t>
+        <w:t xml:space="preserve">………… </w:t>
       </w:r>
       <w:r>
         <w:rPr>
@@ -102,6 +93,7 @@
           <w:szCs w:val="36"/>
           <w:u w:color="000000"/>
           <w:rtl w:val="0"/>
+          <w:lang w:val="en-US"/>
           <w14:textFill>
             <w14:solidFill>
               <w14:srgbClr w14:val="000000"/>
@@ -112,36 +104,18 @@
       </w:r>
       <w:r>
         <w:rPr>
-          <w:rFonts w:ascii="Times New Roman" w:hAnsi="Times New Roman"/>
-          <w:b w:val="1"/>
-          <w:bCs w:val="1"/>
-          <w:rtl w:val="0"/>
-        </w:rPr>
-        <w:t xml:space="preserve"> </w:t>
-      </w:r>
-      <w:r>
-        <w:rPr>
           <w:rFonts w:ascii="Times New Roman" w:hAnsi="Times New Roman" w:hint="default"/>
           <w:b w:val="1"/>
           <w:bCs w:val="1"/>
           <w:rtl w:val="0"/>
           <w:lang w:val="en-US"/>
         </w:rPr>
-        <w:t>…………</w:t>
-      </w:r>
-      <w:r>
-        <w:rPr>
-          <w:rFonts w:ascii="Times New Roman" w:hAnsi="Times New Roman"/>
-          <w:b w:val="1"/>
-          <w:bCs w:val="1"/>
-          <w:rtl w:val="0"/>
-        </w:rPr>
-        <w:t xml:space="preserve"> </w:t>
+        <w:t xml:space="preserve"> ………… </w:t>
       </w:r>
     </w:p>
     <w:p>
       <w:pPr>
-        <w:pStyle w:val="Body"/>
+        <w:pStyle w:val="Body A"/>
         <w:spacing w:before="100" w:after="100"/>
         <w:outlineLvl w:val="3"/>
         <w:rPr>
@@ -181,7 +155,7 @@
       <w:tblPr>
         <w:tblW w:w="5348" w:type="dxa"/>
         <w:jc w:val="left"/>
-        <w:tblInd w:w="108" w:type="dxa"/>
+        <w:tblInd w:w="216" w:type="dxa"/>
         <w:tblBorders>
           <w:top w:val="single" w:color="ffffff" w:sz="8" w:space="0" w:shadow="0" w:frame="0"/>
           <w:left w:val="single" w:color="ffffff" w:sz="8" w:space="0" w:shadow="0" w:frame="0"/>
@@ -202,7 +176,7 @@
           <w:shd w:val="clear" w:color="auto" w:fill="cdd4e9"/>
         </w:tblPrEx>
         <w:trPr>
-          <w:trHeight w:val="590" w:hRule="atLeast"/>
+          <w:trHeight w:val="610" w:hRule="atLeast"/>
         </w:trPr>
         <w:tc>
           <w:tcPr>
@@ -224,13 +198,11 @@
           </w:tcPr>
           <w:p>
             <w:pPr>
-              <w:pStyle w:val="Body"/>
+              <w:pStyle w:val="Body A"/>
             </w:pPr>
             <w:r>
               <w:rPr>
                 <w:rFonts w:ascii="Times New Roman" w:hAnsi="Times New Roman"/>
-                <w:b w:val="0"/>
-                <w:bCs w:val="0"/>
                 <w:shd w:val="nil" w:color="auto" w:fill="auto"/>
                 <w:rtl w:val="0"/>
                 <w:lang w:val="en-US"/>
@@ -247,14 +219,6 @@
                 <w:lang w:val="en-US"/>
               </w:rPr>
               <w:t xml:space="preserve">                  ………………………………</w:t>
-            </w:r>
-            <w:r>
-              <w:rPr>
-                <w:rFonts w:ascii="Times New Roman" w:cs="Times New Roman" w:hAnsi="Times New Roman" w:eastAsia="Times New Roman"/>
-                <w:b w:val="1"/>
-                <w:bCs w:val="1"/>
-                <w:shd w:val="nil" w:color="auto" w:fill="auto"/>
-              </w:rPr>
             </w:r>
           </w:p>
         </w:tc>
@@ -278,7 +242,7 @@
           </w:tcPr>
           <w:p>
             <w:pPr>
-              <w:pStyle w:val="Body"/>
+              <w:pStyle w:val="Body A"/>
             </w:pPr>
             <w:r>
               <w:rPr>
@@ -315,7 +279,7 @@
           <w:shd w:val="clear" w:color="auto" w:fill="cdd4e9"/>
         </w:tblPrEx>
         <w:trPr>
-          <w:trHeight w:val="590" w:hRule="atLeast"/>
+          <w:trHeight w:val="610" w:hRule="atLeast"/>
         </w:trPr>
         <w:tc>
           <w:tcPr>
@@ -337,7 +301,7 @@
           </w:tcPr>
           <w:p>
             <w:pPr>
-              <w:pStyle w:val="Body"/>
+              <w:pStyle w:val="Body A"/>
             </w:pPr>
             <w:r>
               <w:rPr>
@@ -389,7 +353,7 @@
           <w:shd w:val="clear" w:color="auto" w:fill="cdd4e9"/>
         </w:tblPrEx>
         <w:trPr>
-          <w:trHeight w:val="590" w:hRule="atLeast"/>
+          <w:trHeight w:val="610" w:hRule="atLeast"/>
         </w:trPr>
         <w:tc>
           <w:tcPr>
@@ -411,7 +375,7 @@
           </w:tcPr>
           <w:p>
             <w:pPr>
-              <w:pStyle w:val="Body"/>
+              <w:pStyle w:val="Body A"/>
               <w:rPr>
                 <w:rFonts w:ascii="Times New Roman" w:cs="Times New Roman" w:hAnsi="Times New Roman" w:eastAsia="Times New Roman"/>
                 <w:b w:val="1"/>
@@ -423,7 +387,7 @@
           </w:p>
           <w:p>
             <w:pPr>
-              <w:pStyle w:val="Body"/>
+              <w:pStyle w:val="Body A"/>
               <w:bidi w:val="0"/>
               <w:ind w:left="0" w:right="0" w:firstLine="0"/>
               <w:jc w:val="left"/>
@@ -479,7 +443,29 @@
     </w:tbl>
     <w:p>
       <w:pPr>
-        <w:pStyle w:val="Body"/>
+        <w:pStyle w:val="Body A"/>
+        <w:widowControl w:val="0"/>
+        <w:spacing w:before="100" w:after="100"/>
+        <w:ind w:left="108" w:hanging="108"/>
+        <w:outlineLvl w:val="3"/>
+        <w:rPr>
+          <w:rFonts w:ascii="Times New Roman" w:cs="Times New Roman" w:hAnsi="Times New Roman" w:eastAsia="Times New Roman"/>
+          <w:b w:val="1"/>
+          <w:bCs w:val="1"/>
+          <w:outline w:val="0"/>
+          <w:color w:val="000000"/>
+          <w:u w:color="000000"/>
+          <w14:textFill>
+            <w14:solidFill>
+              <w14:srgbClr w14:val="000000"/>
+            </w14:solidFill>
+          </w14:textFill>
+        </w:rPr>
+      </w:pPr>
+    </w:p>
+    <w:p>
+      <w:pPr>
+        <w:pStyle w:val="Body A"/>
         <w:widowControl w:val="0"/>
         <w:spacing w:before="100" w:after="100"/>
         <w:outlineLvl w:val="3"/>
@@ -500,7 +486,7 @@
     </w:p>
     <w:p>
       <w:pPr>
-        <w:pStyle w:val="Body"/>
+        <w:pStyle w:val="Body A"/>
         <w:spacing w:before="100" w:after="100"/>
         <w:outlineLvl w:val="3"/>
         <w:rPr>
@@ -525,7 +511,7 @@
       <w:tblPr>
         <w:tblW w:w="9773" w:type="dxa"/>
         <w:jc w:val="left"/>
-        <w:tblInd w:w="108" w:type="dxa"/>
+        <w:tblInd w:w="216" w:type="dxa"/>
         <w:tblBorders>
           <w:top w:val="single" w:color="ffffff" w:sz="8" w:space="0" w:shadow="0" w:frame="0"/>
           <w:left w:val="single" w:color="ffffff" w:sz="8" w:space="0" w:shadow="0" w:frame="0"/>
@@ -546,7 +532,7 @@
           <w:shd w:val="clear" w:color="auto" w:fill="cdd4e9"/>
         </w:tblPrEx>
         <w:trPr>
-          <w:trHeight w:val="300" w:hRule="atLeast"/>
+          <w:trHeight w:val="310" w:hRule="atLeast"/>
         </w:trPr>
         <w:tc>
           <w:tcPr>
@@ -568,7 +554,7 @@
           </w:tcPr>
           <w:p>
             <w:pPr>
-              <w:pStyle w:val="Body"/>
+              <w:pStyle w:val="Body A"/>
             </w:pPr>
             <w:r>
               <w:rPr>
@@ -609,7 +595,7 @@
           <w:shd w:val="clear" w:color="auto" w:fill="cdd4e9"/>
         </w:tblPrEx>
         <w:trPr>
-          <w:trHeight w:val="300" w:hRule="atLeast"/>
+          <w:trHeight w:val="310" w:hRule="atLeast"/>
         </w:trPr>
         <w:tc>
           <w:tcPr>
@@ -631,7 +617,7 @@
           </w:tcPr>
           <w:p>
             <w:pPr>
-              <w:pStyle w:val="Body"/>
+              <w:pStyle w:val="Body A"/>
             </w:pPr>
             <w:r>
               <w:rPr>
@@ -670,7 +656,7 @@
           <w:shd w:val="clear" w:color="auto" w:fill="cdd4e9"/>
         </w:tblPrEx>
         <w:trPr>
-          <w:trHeight w:val="900" w:hRule="atLeast"/>
+          <w:trHeight w:val="910" w:hRule="atLeast"/>
         </w:trPr>
         <w:tc>
           <w:tcPr>
@@ -692,7 +678,7 @@
           </w:tcPr>
           <w:p>
             <w:pPr>
-              <w:pStyle w:val="Body"/>
+              <w:pStyle w:val="Body A"/>
             </w:pPr>
             <w:r>
               <w:rPr>
@@ -750,7 +736,7 @@
           <w:shd w:val="clear" w:color="auto" w:fill="cdd4e9"/>
         </w:tblPrEx>
         <w:trPr>
-          <w:trHeight w:val="300" w:hRule="atLeast"/>
+          <w:trHeight w:val="310" w:hRule="atLeast"/>
         </w:trPr>
         <w:tc>
           <w:tcPr>
@@ -772,7 +758,7 @@
           </w:tcPr>
           <w:p>
             <w:pPr>
-              <w:pStyle w:val="Body"/>
+              <w:pStyle w:val="Body A"/>
             </w:pPr>
             <w:r>
               <w:rPr>
@@ -813,7 +799,7 @@
           <w:shd w:val="clear" w:color="auto" w:fill="cdd4e9"/>
         </w:tblPrEx>
         <w:trPr>
-          <w:trHeight w:val="300" w:hRule="atLeast"/>
+          <w:trHeight w:val="310" w:hRule="atLeast"/>
         </w:trPr>
         <w:tc>
           <w:tcPr>
@@ -835,7 +821,7 @@
           </w:tcPr>
           <w:p>
             <w:pPr>
-              <w:pStyle w:val="Body"/>
+              <w:pStyle w:val="Body A"/>
             </w:pPr>
             <w:r>
               <w:rPr>
@@ -876,7 +862,7 @@
           <w:shd w:val="clear" w:color="auto" w:fill="cdd4e9"/>
         </w:tblPrEx>
         <w:trPr>
-          <w:trHeight w:val="300" w:hRule="atLeast"/>
+          <w:trHeight w:val="310" w:hRule="atLeast"/>
         </w:trPr>
         <w:tc>
           <w:tcPr>
@@ -898,7 +884,7 @@
           </w:tcPr>
           <w:p>
             <w:pPr>
-              <w:pStyle w:val="Body"/>
+              <w:pStyle w:val="Body A"/>
             </w:pPr>
             <w:r>
               <w:rPr>
@@ -939,7 +925,7 @@
           <w:shd w:val="clear" w:color="auto" w:fill="cdd4e9"/>
         </w:tblPrEx>
         <w:trPr>
-          <w:trHeight w:val="300" w:hRule="atLeast"/>
+          <w:trHeight w:val="310" w:hRule="atLeast"/>
         </w:trPr>
         <w:tc>
           <w:tcPr>
@@ -961,7 +947,7 @@
           </w:tcPr>
           <w:p>
             <w:pPr>
-              <w:pStyle w:val="Body"/>
+              <w:pStyle w:val="Body A"/>
             </w:pPr>
             <w:r>
               <w:rPr>
@@ -1000,7 +986,21 @@
     </w:tbl>
     <w:p>
       <w:pPr>
-        <w:pStyle w:val="Body"/>
+        <w:pStyle w:val="Body A"/>
+        <w:widowControl w:val="0"/>
+        <w:spacing w:before="100" w:after="100"/>
+        <w:ind w:left="108" w:hanging="108"/>
+        <w:outlineLvl w:val="3"/>
+        <w:rPr>
+          <w:rFonts w:ascii="Times New Roman" w:cs="Times New Roman" w:hAnsi="Times New Roman" w:eastAsia="Times New Roman"/>
+          <w:b w:val="1"/>
+          <w:bCs w:val="1"/>
+        </w:rPr>
+      </w:pPr>
+    </w:p>
+    <w:p>
+      <w:pPr>
+        <w:pStyle w:val="Body A"/>
         <w:widowControl w:val="0"/>
         <w:spacing w:before="100" w:after="100"/>
         <w:outlineLvl w:val="3"/>
@@ -1013,7 +1013,7 @@
     </w:p>
     <w:p>
       <w:pPr>
-        <w:pStyle w:val="Body"/>
+        <w:pStyle w:val="Body A"/>
         <w:jc w:val="center"/>
         <w:rPr>
           <w:rFonts w:ascii="Times New Roman" w:cs="Times New Roman" w:hAnsi="Times New Roman" w:eastAsia="Times New Roman"/>
@@ -1031,7 +1031,7 @@
           <mc:Choice Requires="wps">
             <w:drawing xmlns:a="http://schemas.openxmlformats.org/drawingml/2006/main">
               <wp:inline distT="0" distB="0" distL="0" distR="0">
-                <wp:extent cx="5756783" cy="24602"/>
+                <wp:extent cx="5756784" cy="24603"/>
                 <wp:effectExtent l="0" t="0" r="0" b="0"/>
                 <wp:docPr id="1073741825" name="officeArt object" descr="Rectangle"/>
                 <wp:cNvGraphicFramePr/>
@@ -1042,7 +1042,7 @@
                       <wps:spPr>
                         <a:xfrm>
                           <a:off x="0" y="0"/>
-                          <a:ext cx="5756783" cy="24602"/>
+                          <a:ext cx="5756784" cy="24603"/>
                         </a:xfrm>
                         <a:prstGeom prst="rect">
                           <a:avLst/>
@@ -1078,7 +1078,7 @@
       <w:tblPr>
         <w:tblW w:w="8431" w:type="dxa"/>
         <w:jc w:val="center"/>
-        <w:tblInd w:w="108" w:type="dxa"/>
+        <w:tblInd w:w="216" w:type="dxa"/>
         <w:tblBorders>
           <w:top w:val="single" w:color="ffffff" w:sz="8" w:space="0" w:shadow="0" w:frame="0"/>
           <w:left w:val="single" w:color="ffffff" w:sz="8" w:space="0" w:shadow="0" w:frame="0"/>
@@ -1099,7 +1099,7 @@
           <w:shd w:val="clear" w:color="auto" w:fill="cdd4e9"/>
         </w:tblPrEx>
         <w:trPr>
-          <w:trHeight w:val="590" w:hRule="atLeast"/>
+          <w:trHeight w:val="610" w:hRule="atLeast"/>
         </w:trPr>
         <w:tc>
           <w:tcPr>
@@ -1121,7 +1121,7 @@
           </w:tcPr>
           <w:p>
             <w:pPr>
-              <w:pStyle w:val="Body"/>
+              <w:pStyle w:val="Body A"/>
               <w:rPr>
                 <w:rFonts w:ascii="Times New Roman" w:cs="Times New Roman" w:hAnsi="Times New Roman" w:eastAsia="Times New Roman"/>
                 <w:b w:val="1"/>
@@ -1134,7 +1134,7 @@
           </w:p>
           <w:p>
             <w:pPr>
-              <w:pStyle w:val="Body"/>
+              <w:pStyle w:val="Body A"/>
               <w:bidi w:val="0"/>
               <w:ind w:left="0" w:right="0" w:firstLine="0"/>
               <w:jc w:val="left"/>
@@ -1187,7 +1187,7 @@
           </w:tcPr>
           <w:p>
             <w:pPr>
-              <w:pStyle w:val="Body"/>
+              <w:pStyle w:val="Body A"/>
               <w:rPr>
                 <w:rFonts w:ascii="Times New Roman" w:cs="Times New Roman" w:hAnsi="Times New Roman" w:eastAsia="Times New Roman"/>
                 <w:b w:val="1"/>
@@ -1199,7 +1199,7 @@
           </w:p>
           <w:p>
             <w:pPr>
-              <w:pStyle w:val="Body"/>
+              <w:pStyle w:val="Body A"/>
               <w:bidi w:val="0"/>
               <w:ind w:left="0" w:right="0" w:firstLine="0"/>
               <w:jc w:val="left"/>
@@ -1216,7 +1216,7 @@
                 <w:rtl w:val="0"/>
                 <w:lang w:val="en-US"/>
               </w:rPr>
-              <w:t>21</w:t>
+              <w:t>2</w:t>
             </w:r>
             <w:r>
               <w:rPr>
@@ -1225,9 +1225,9 @@
                 <w:bCs w:val="1"/>
                 <w:shd w:val="nil" w:color="auto" w:fill="auto"/>
                 <w:rtl w:val="0"/>
-                <w:lang w:val="it-IT"/>
-              </w:rPr>
-              <w:t>7</w:t>
+                <w:lang w:val="de-DE"/>
+              </w:rPr>
+              <w:t>22</w:t>
             </w:r>
             <w:r>
               <w:rPr>
@@ -1246,7 +1246,20 @@
     </w:tbl>
     <w:p>
       <w:pPr>
-        <w:pStyle w:val="Body"/>
+        <w:pStyle w:val="Body A"/>
+        <w:widowControl w:val="0"/>
+        <w:ind w:left="108" w:hanging="108"/>
+        <w:jc w:val="center"/>
+        <w:rPr>
+          <w:rFonts w:ascii="Times New Roman" w:cs="Times New Roman" w:hAnsi="Times New Roman" w:eastAsia="Times New Roman"/>
+          <w:sz w:val="27"/>
+          <w:szCs w:val="27"/>
+        </w:rPr>
+      </w:pPr>
+    </w:p>
+    <w:p>
+      <w:pPr>
+        <w:pStyle w:val="Body A"/>
         <w:widowControl w:val="0"/>
         <w:jc w:val="center"/>
         <w:rPr>
@@ -1258,7 +1271,7 @@
     </w:p>
     <w:p>
       <w:pPr>
-        <w:pStyle w:val="Body"/>
+        <w:pStyle w:val="Body A"/>
         <w:rPr>
           <w:rFonts w:ascii="Times New Roman" w:cs="Times New Roman" w:hAnsi="Times New Roman" w:eastAsia="Times New Roman"/>
           <w:sz w:val="27"/>
@@ -1268,7 +1281,7 @@
     </w:p>
     <w:p>
       <w:pPr>
-        <w:pStyle w:val="Body"/>
+        <w:pStyle w:val="Body A"/>
       </w:pPr>
       <w:r>
         <w:rPr>
@@ -1279,6 +1292,7 @@
           <w:szCs w:val="27"/>
           <w:u w:color="000000"/>
           <w:rtl w:val="0"/>
+          <w:lang w:val="en-US"/>
           <w14:textFill>
             <w14:solidFill>
               <w14:srgbClr w14:val="000000"/>
@@ -1479,9 +1493,9 @@
       </w14:textFill>
     </w:rPr>
   </w:style>
-  <w:style w:type="paragraph" w:styleId="Body">
-    <w:name w:val="Body"/>
-    <w:next w:val="Body"/>
+  <w:style w:type="paragraph" w:styleId="Body A">
+    <w:name w:val="Body A"/>
+    <w:next w:val="Body A"/>
     <w:pPr>
       <w:keepNext w:val="0"/>
       <w:keepLines w:val="0"/>
@@ -1516,8 +1530,9 @@
       <w:shd w:val="nil" w:color="auto" w:fill="auto"/>
       <w:vertAlign w:val="baseline"/>
       <w:lang w:val="en-US"/>
-      <w14:textOutline>
+      <w14:textOutline w14:w="12700" w14:cap="flat">
         <w14:noFill/>
+        <w14:miter w14:lim="400000"/>
       </w14:textOutline>
       <w14:textFill>
         <w14:solidFill>
@@ -1722,17 +1737,17 @@
         <a:solidFill>
           <a:srgbClr val="FFFFFF"/>
         </a:solidFill>
-        <a:ln w="12700" cap="flat">
+        <a:ln w="25400" cap="flat">
           <a:solidFill>
             <a:schemeClr val="accent1"/>
           </a:solidFill>
           <a:prstDash val="solid"/>
-          <a:miter lim="800000"/>
+          <a:round/>
         </a:ln>
         <a:effectLst/>
         <a:sp3d/>
       </a:spPr>
-      <a:bodyPr rot="0" spcFirstLastPara="1" vertOverflow="overflow" horzOverflow="overflow" vert="horz" wrap="square" lIns="45719" tIns="45719" rIns="45719" bIns="45719" numCol="1" spcCol="38100" rtlCol="0" anchor="ctr" upright="0">
+      <a:bodyPr rot="0" spcFirstLastPara="1" vertOverflow="overflow" horzOverflow="overflow" vert="horz" wrap="square" lIns="45718" tIns="45718" rIns="45718" bIns="45718" numCol="1" spcCol="38100" rtlCol="0" anchor="ctr" upright="0">
         <a:spAutoFit/>
       </a:bodyPr>
       <a:lstStyle>
@@ -1760,10 +1775,10 @@
             </a:solidFill>
             <a:effectLst/>
             <a:uFillTx/>
-            <a:latin typeface="Calibri"/>
-            <a:ea typeface="Calibri"/>
-            <a:cs typeface="Calibri"/>
-            <a:sym typeface="Calibri"/>
+            <a:latin typeface="+mn-lt"/>
+            <a:ea typeface="+mn-ea"/>
+            <a:cs typeface="+mn-cs"/>
+            <a:sym typeface="Helvetica Neue"/>
           </a:defRPr>
         </a:defPPr>
         <a:lvl1pPr marL="0" marR="0" indent="0" algn="l" defTabSz="914400" rtl="0" fontAlgn="auto" latinLnBrk="1" hangingPunct="0">
@@ -2011,12 +2026,12 @@
     <a:lnDef>
       <a:spPr>
         <a:noFill/>
-        <a:ln w="12700" cap="flat">
+        <a:ln w="25400" cap="flat">
           <a:solidFill>
             <a:schemeClr val="accent1"/>
           </a:solidFill>
           <a:prstDash val="solid"/>
-          <a:miter lim="800000"/>
+          <a:round/>
         </a:ln>
         <a:effectLst/>
         <a:sp3d/>
@@ -2303,7 +2318,7 @@
         <a:effectLst/>
         <a:sp3d/>
       </a:spPr>
-      <a:bodyPr rot="0" spcFirstLastPara="1" vertOverflow="overflow" horzOverflow="overflow" vert="horz" wrap="square" lIns="45719" tIns="45719" rIns="45719" bIns="45719" numCol="1" spcCol="38100" rtlCol="0" anchor="t" upright="0">
+      <a:bodyPr rot="0" spcFirstLastPara="1" vertOverflow="overflow" horzOverflow="overflow" vert="horz" wrap="square" lIns="45718" tIns="45718" rIns="45718" bIns="45718" numCol="1" spcCol="38100" rtlCol="0" anchor="t" upright="0">
         <a:spAutoFit/>
       </a:bodyPr>
       <a:lstStyle>
@@ -2331,10 +2346,10 @@
             </a:solidFill>
             <a:effectLst/>
             <a:uFillTx/>
-            <a:latin typeface="Calibri"/>
-            <a:ea typeface="Calibri"/>
-            <a:cs typeface="Calibri"/>
-            <a:sym typeface="Calibri"/>
+            <a:latin typeface="+mn-lt"/>
+            <a:ea typeface="+mn-ea"/>
+            <a:cs typeface="+mn-cs"/>
+            <a:sym typeface="Helvetica Neue"/>
           </a:defRPr>
         </a:defPPr>
         <a:lvl1pPr marL="0" marR="0" indent="0" algn="l" defTabSz="914400" rtl="0" fontAlgn="auto" latinLnBrk="1" hangingPunct="0">

</xml_diff>